<commit_message>
perfil de usuario ok, flatan algunos datos más y checkboxes
</commit_message>
<xml_diff>
--- a/template_anexo1.5.docx
+++ b/template_anexo1.5.docx
@@ -363,52 +363,7 @@
                       <w:rFonts w:ascii="Calibri" w:eastAsia="Calibri" w:hAnsi="Calibri" w:cs="Times New Roman"/>
                       <w:bCs/>
                     </w:rPr>
-                    <w:fldChar w:fldCharType="begin"/>
-                  </w:r>
-                  <w:r>
-                    <w:rPr>
-                      <w:rFonts w:ascii="Calibri" w:eastAsia="Calibri" w:hAnsi="Calibri" w:cs="Times New Roman"/>
-                      <w:bCs/>
-                    </w:rPr>
-                    <w:instrText xml:space="preserve"> MERGEFIELD  Nombre \* FirstCap  \* MERGEFORMAT </w:instrText>
-                  </w:r>
-                  <w:r>
-                    <w:rPr>
-                      <w:rFonts w:ascii="Calibri" w:eastAsia="Calibri" w:hAnsi="Calibri" w:cs="Times New Roman"/>
-                      <w:bCs/>
-                    </w:rPr>
-                    <w:fldChar w:fldCharType="separate"/>
-                  </w:r>
-                  <w:r>
-                    <w:rPr>
-                      <w:rFonts w:ascii="Calibri" w:eastAsia="Calibri" w:hAnsi="Calibri" w:cs="Times New Roman"/>
-                      <w:bCs/>
-                      <w:noProof/>
-                    </w:rPr>
-                    <w:t>«</w:t>
-                  </w:r>
-                  <w:r>
-                    <w:rPr>
-                      <w:rFonts w:ascii="Calibri" w:eastAsia="Calibri" w:hAnsi="Calibri" w:cs="Times New Roman"/>
-                      <w:bCs/>
-                      <w:noProof/>
-                    </w:rPr>
-                    <w:t>n</w:t>
-                  </w:r>
-                  <w:r>
-                    <w:rPr>
-                      <w:rFonts w:ascii="Calibri" w:eastAsia="Calibri" w:hAnsi="Calibri" w:cs="Times New Roman"/>
-                      <w:bCs/>
-                      <w:noProof/>
-                    </w:rPr>
-                    <w:t>ombre»</w:t>
-                  </w:r>
-                  <w:r>
-                    <w:rPr>
-                      <w:rFonts w:ascii="Calibri" w:eastAsia="Calibri" w:hAnsi="Calibri" w:cs="Times New Roman"/>
-                      <w:bCs/>
-                    </w:rPr>
-                    <w:fldChar w:fldCharType="end"/>
+                    <w:t>{{nombre}}</w:t>
                   </w:r>
                 </w:p>
               </w:tc>
@@ -733,36 +688,7 @@
                       <w:rFonts w:ascii="Calibri" w:eastAsia="Calibri" w:hAnsi="Calibri" w:cs="Times New Roman"/>
                       <w:bCs/>
                     </w:rPr>
-                    <w:fldChar w:fldCharType="begin"/>
-                  </w:r>
-                  <w:r>
-                    <w:rPr>
-                      <w:rFonts w:ascii="Calibri" w:eastAsia="Calibri" w:hAnsi="Calibri" w:cs="Times New Roman"/>
-                      <w:bCs/>
-                    </w:rPr>
-                    <w:instrText xml:space="preserve"> MERGEFIELD  Direccion \* FirstCap  \* MERGEFORMAT </w:instrText>
-                  </w:r>
-                  <w:r>
-                    <w:rPr>
-                      <w:rFonts w:ascii="Calibri" w:eastAsia="Calibri" w:hAnsi="Calibri" w:cs="Times New Roman"/>
-                      <w:bCs/>
-                    </w:rPr>
-                    <w:fldChar w:fldCharType="separate"/>
-                  </w:r>
-                  <w:r>
-                    <w:rPr>
-                      <w:rFonts w:ascii="Calibri" w:eastAsia="Calibri" w:hAnsi="Calibri" w:cs="Times New Roman"/>
-                      <w:bCs/>
-                      <w:noProof/>
-                    </w:rPr>
-                    <w:t>«Direccion»</w:t>
-                  </w:r>
-                  <w:r>
-                    <w:rPr>
-                      <w:rFonts w:ascii="Calibri" w:eastAsia="Calibri" w:hAnsi="Calibri" w:cs="Times New Roman"/>
-                      <w:bCs/>
-                    </w:rPr>
-                    <w:fldChar w:fldCharType="end"/>
+                    <w:t>{{dirección}}</w:t>
                   </w:r>
                 </w:p>
               </w:tc>
@@ -6925,7 +6851,7 @@
 <w:hdr xmlns:wpc="http://schemas.microsoft.com/office/word/2010/wordprocessingCanvas" xmlns:cx="http://schemas.microsoft.com/office/drawing/2014/chartex" xmlns:cx1="http://schemas.microsoft.com/office/drawing/2015/9/8/chartex" xmlns:cx2="http://schemas.microsoft.com/office/drawing/2015/10/21/chartex" xmlns:cx3="http://schemas.microsoft.com/office/drawing/2016/5/9/chartex" xmlns:cx4="http://schemas.microsoft.com/office/drawing/2016/5/10/chartex" xmlns:cx5="http://schemas.microsoft.com/office/drawing/2016/5/11/chartex" xmlns:cx6="http://schemas.microsoft.com/office/drawing/2016/5/12/chartex" xmlns:cx7="http://schemas.microsoft.com/office/drawing/2016/5/13/chartex" xmlns:cx8="http://schemas.microsoft.com/office/drawing/2016/5/14/chartex" xmlns:mc="http://schemas.openxmlformats.org/markup-compatibility/2006" xmlns:aink="http://schemas.microsoft.com/office/drawing/2016/ink" xmlns:am3d="http://schemas.microsoft.com/office/drawing/2017/model3d" xmlns:o="urn:schemas-microsoft-com:office:office" xmlns:r="http://schemas.openxmlformats.org/officeDocument/2006/relationships" xmlns:m="http://schemas.openxmlformats.org/officeDocument/2006/math" xmlns:v="urn:schemas-microsoft-com:vml" xmlns:wp14="http://schemas.microsoft.com/office/word/2010/wordprocessingDrawing" xmlns:wp="http://schemas.openxmlformats.org/drawingml/2006/wordprocessingDrawing" xmlns:w10="urn:schemas-microsoft-com:office:word" xmlns:w="http://schemas.openxmlformats.org/wordprocessingml/2006/main" xmlns:w14="http://schemas.microsoft.com/office/word/2010/wordml" xmlns:w15="http://schemas.microsoft.com/office/word/2012/wordml" xmlns:w16cex="http://schemas.microsoft.com/office/word/2018/wordml/cex" xmlns:w16cid="http://schemas.microsoft.com/office/word/2016/wordml/cid" xmlns:w16="http://schemas.microsoft.com/office/word/2018/wordml" xmlns:w16se="http://schemas.microsoft.com/office/word/2015/wordml/symex" xmlns:wpg="http://schemas.microsoft.com/office/word/2010/wordprocessingGroup" xmlns:wpi="http://schemas.microsoft.com/office/word/2010/wordprocessingInk" xmlns:wne="http://schemas.microsoft.com/office/word/2006/wordml" xmlns:wps="http://schemas.microsoft.com/office/word/2010/wordprocessingShape" mc:Ignorable="w14 w15 w16se w16cid w16 w16cex wp14">
   <w:p>
     <w:pPr>
-      <w:pStyle w:val="Header"/>
+      <w:pStyle w:val="Encabezado"/>
       <w:tabs>
         <w:tab w:val="clear" w:pos="4419"/>
         <w:tab w:val="center" w:pos="8789"/>
@@ -8026,13 +7952,13 @@
       <w:spacing w:after="200" w:line="276" w:lineRule="auto"/>
     </w:pPr>
   </w:style>
-  <w:style w:type="character" w:default="1" w:styleId="DefaultParagraphFont">
+  <w:style w:type="character" w:default="1" w:styleId="Fuentedeprrafopredeter">
     <w:name w:val="Default Paragraph Font"/>
     <w:uiPriority w:val="1"/>
     <w:semiHidden/>
     <w:unhideWhenUsed/>
   </w:style>
-  <w:style w:type="table" w:default="1" w:styleId="TableNormal">
+  <w:style w:type="table" w:default="1" w:styleId="Tablanormal">
     <w:name w:val="Normal Table"/>
     <w:uiPriority w:val="99"/>
     <w:semiHidden/>
@@ -8047,15 +7973,15 @@
       </w:tblCellMar>
     </w:tblPr>
   </w:style>
-  <w:style w:type="numbering" w:default="1" w:styleId="NoList">
+  <w:style w:type="numbering" w:default="1" w:styleId="Sinlista">
     <w:name w:val="No List"/>
     <w:uiPriority w:val="99"/>
     <w:semiHidden/>
     <w:unhideWhenUsed/>
   </w:style>
-  <w:style w:type="table" w:styleId="TableGrid">
+  <w:style w:type="table" w:styleId="Tablaconcuadrcula">
     <w:name w:val="Table Grid"/>
-    <w:basedOn w:val="TableNormal"/>
+    <w:basedOn w:val="Tablanormal"/>
     <w:uiPriority w:val="59"/>
     <w:rsid w:val="0068044F"/>
     <w:pPr>
@@ -8072,7 +7998,7 @@
       </w:tblBorders>
     </w:tblPr>
   </w:style>
-  <w:style w:type="paragraph" w:styleId="ListParagraph">
+  <w:style w:type="paragraph" w:styleId="Prrafodelista">
     <w:name w:val="List Paragraph"/>
     <w:basedOn w:val="Normal"/>
     <w:uiPriority w:val="34"/>
@@ -8083,10 +8009,10 @@
       <w:contextualSpacing/>
     </w:pPr>
   </w:style>
-  <w:style w:type="paragraph" w:styleId="Header">
+  <w:style w:type="paragraph" w:styleId="Encabezado">
     <w:name w:val="header"/>
     <w:basedOn w:val="Normal"/>
-    <w:link w:val="HeaderChar"/>
+    <w:link w:val="EncabezadoCar"/>
     <w:uiPriority w:val="99"/>
     <w:unhideWhenUsed/>
     <w:rsid w:val="006C0A4E"/>
@@ -8098,17 +8024,17 @@
       <w:spacing w:after="0" w:line="240" w:lineRule="auto"/>
     </w:pPr>
   </w:style>
-  <w:style w:type="character" w:customStyle="1" w:styleId="HeaderChar">
-    <w:name w:val="Header Char"/>
-    <w:basedOn w:val="DefaultParagraphFont"/>
-    <w:link w:val="Header"/>
+  <w:style w:type="character" w:customStyle="1" w:styleId="EncabezadoCar">
+    <w:name w:val="Encabezado Car"/>
+    <w:basedOn w:val="Fuentedeprrafopredeter"/>
+    <w:link w:val="Encabezado"/>
     <w:uiPriority w:val="99"/>
     <w:rsid w:val="006C0A4E"/>
   </w:style>
-  <w:style w:type="paragraph" w:styleId="Footer">
+  <w:style w:type="paragraph" w:styleId="Piedepgina">
     <w:name w:val="footer"/>
     <w:basedOn w:val="Normal"/>
-    <w:link w:val="FooterChar"/>
+    <w:link w:val="PiedepginaCar"/>
     <w:uiPriority w:val="99"/>
     <w:unhideWhenUsed/>
     <w:rsid w:val="006C0A4E"/>
@@ -8120,17 +8046,17 @@
       <w:spacing w:after="0" w:line="240" w:lineRule="auto"/>
     </w:pPr>
   </w:style>
-  <w:style w:type="character" w:customStyle="1" w:styleId="FooterChar">
-    <w:name w:val="Footer Char"/>
-    <w:basedOn w:val="DefaultParagraphFont"/>
-    <w:link w:val="Footer"/>
+  <w:style w:type="character" w:customStyle="1" w:styleId="PiedepginaCar">
+    <w:name w:val="Pie de página Car"/>
+    <w:basedOn w:val="Fuentedeprrafopredeter"/>
+    <w:link w:val="Piedepgina"/>
     <w:uiPriority w:val="99"/>
     <w:rsid w:val="006C0A4E"/>
   </w:style>
   <w:style w:type="table" w:customStyle="1" w:styleId="Tablaconcuadrcula1">
     <w:name w:val="Tabla con cuadrícula1"/>
-    <w:basedOn w:val="TableNormal"/>
-    <w:next w:val="TableGrid"/>
+    <w:basedOn w:val="Tablanormal"/>
+    <w:next w:val="Tablaconcuadrcula"/>
     <w:uiPriority w:val="59"/>
     <w:rsid w:val="00EC17D7"/>
     <w:pPr>
@@ -8149,8 +8075,8 @@
   </w:style>
   <w:style w:type="table" w:customStyle="1" w:styleId="Tablaconcuadrcula2">
     <w:name w:val="Tabla con cuadrícula2"/>
-    <w:basedOn w:val="TableNormal"/>
-    <w:next w:val="TableGrid"/>
+    <w:basedOn w:val="Tablanormal"/>
+    <w:next w:val="Tablaconcuadrcula"/>
     <w:uiPriority w:val="59"/>
     <w:rsid w:val="00EC17D7"/>
     <w:pPr>
@@ -8169,8 +8095,8 @@
   </w:style>
   <w:style w:type="table" w:customStyle="1" w:styleId="Tablaconcuadrcula3">
     <w:name w:val="Tabla con cuadrícula3"/>
-    <w:basedOn w:val="TableNormal"/>
-    <w:next w:val="TableGrid"/>
+    <w:basedOn w:val="Tablanormal"/>
+    <w:next w:val="Tablaconcuadrcula"/>
     <w:uiPriority w:val="59"/>
     <w:rsid w:val="00EC17D7"/>
     <w:pPr>
@@ -8189,8 +8115,8 @@
   </w:style>
   <w:style w:type="table" w:customStyle="1" w:styleId="Tablaconcuadrcula4">
     <w:name w:val="Tabla con cuadrícula4"/>
-    <w:basedOn w:val="TableNormal"/>
-    <w:next w:val="TableGrid"/>
+    <w:basedOn w:val="Tablanormal"/>
+    <w:next w:val="Tablaconcuadrcula"/>
     <w:uiPriority w:val="59"/>
     <w:rsid w:val="00EC17D7"/>
     <w:pPr>

</xml_diff>